<commit_message>
successfully created a base.html that the other templates extend, finished the explanation doc
</commit_message>
<xml_diff>
--- a/assignment1/explanation.docx
+++ b/assignment1/explanation.docx
@@ -4,18 +4,26 @@
   <w:body>
     <w:p>
       <w:pPr>
+        <w:pStyle w:val="Heading1"/>
+      </w:pPr>
+      <w:r>
+        <w:t>HCI Assignment 1 Explanation</w:t>
+      </w:r>
+    </w:p>
+    <w:p>
+      <w:pPr>
         <w:rPr>
           <w:rFonts w:ascii="Calibri" w:hAnsi="Calibri" w:cs="Calibri"/>
           <w:b/>
           <w:bCs/>
         </w:rPr>
       </w:pPr>
-      <w:r>
-        <w:rPr>
-          <w:rFonts w:ascii="Calibri" w:hAnsi="Calibri" w:cs="Calibri"/>
-          <w:b/>
-          <w:bCs/>
-        </w:rPr>
+    </w:p>
+    <w:p>
+      <w:pPr>
+        <w:pStyle w:val="Heading3"/>
+      </w:pPr>
+      <w:r>
         <w:t>Attribute Explanation</w:t>
       </w:r>
     </w:p>
@@ -175,18 +183,9 @@
     </w:p>
     <w:p>
       <w:pPr>
-        <w:rPr>
-          <w:rFonts w:ascii="Calibri" w:hAnsi="Calibri" w:cs="Calibri"/>
-          <w:b/>
-          <w:bCs/>
-        </w:rPr>
-      </w:pPr>
-      <w:r>
-        <w:rPr>
-          <w:rFonts w:ascii="Calibri" w:hAnsi="Calibri" w:cs="Calibri"/>
-          <w:b/>
-          <w:bCs/>
-        </w:rPr>
+        <w:pStyle w:val="Heading3"/>
+      </w:pPr>
+      <w:r>
         <w:t>Data Type Explanation</w:t>
       </w:r>
     </w:p>
@@ -329,46 +328,67 @@
     </w:p>
     <w:p>
       <w:pPr>
+        <w:pStyle w:val="Heading3"/>
+      </w:pPr>
+      <w:r>
+        <w:t>Relationship Explanation</w:t>
+      </w:r>
+    </w:p>
+    <w:p>
+      <w:pPr>
+        <w:rPr>
+          <w:rFonts w:ascii="Calibri" w:hAnsi="Calibri" w:cs="Calibri"/>
+        </w:rPr>
+      </w:pPr>
+      <w:r>
+        <w:rPr>
+          <w:rFonts w:ascii="Calibri" w:hAnsi="Calibri" w:cs="Calibri"/>
+        </w:rPr>
+        <w:t xml:space="preserve">A one-to-many relationship between </w:t>
+      </w:r>
+      <w:r>
         <w:rPr>
           <w:rFonts w:ascii="Calibri" w:hAnsi="Calibri" w:cs="Calibri"/>
           <w:b/>
           <w:bCs/>
         </w:rPr>
-      </w:pPr>
+        <w:t>School</w:t>
+      </w:r>
+      <w:r>
+        <w:rPr>
+          <w:rFonts w:ascii="Calibri" w:hAnsi="Calibri" w:cs="Calibri"/>
+        </w:rPr>
+        <w:t xml:space="preserve"> and </w:t>
+      </w:r>
       <w:r>
         <w:rPr>
           <w:rFonts w:ascii="Calibri" w:hAnsi="Calibri" w:cs="Calibri"/>
           <w:b/>
           <w:bCs/>
         </w:rPr>
-        <w:t>Relationship Explanation</w:t>
-      </w:r>
-    </w:p>
-    <w:p>
-      <w:pPr>
-        <w:rPr>
-          <w:rFonts w:ascii="Calibri" w:hAnsi="Calibri" w:cs="Calibri"/>
-        </w:rPr>
-      </w:pPr>
-      <w:r>
-        <w:rPr>
-          <w:rFonts w:ascii="Calibri" w:hAnsi="Calibri" w:cs="Calibri"/>
-        </w:rPr>
-        <w:t xml:space="preserve">A one-to-many relationship between </w:t>
-      </w:r>
+        <w:t>Course</w:t>
+      </w:r>
+      <w:r>
+        <w:rPr>
+          <w:rFonts w:ascii="Calibri" w:hAnsi="Calibri" w:cs="Calibri"/>
+        </w:rPr>
+        <w:t xml:space="preserve"> models reflects the real-world scenario where a school offers multiple courses. Implemented using a </w:t>
+      </w:r>
+      <w:proofErr w:type="spellStart"/>
       <w:r>
         <w:rPr>
           <w:rFonts w:ascii="Calibri" w:hAnsi="Calibri" w:cs="Calibri"/>
           <w:b/>
           <w:bCs/>
         </w:rPr>
-        <w:t>School</w:t>
-      </w:r>
-      <w:r>
-        <w:rPr>
-          <w:rFonts w:ascii="Calibri" w:hAnsi="Calibri" w:cs="Calibri"/>
-        </w:rPr>
-        <w:t xml:space="preserve"> and </w:t>
+        <w:t>ForeignKey</w:t>
+      </w:r>
+      <w:proofErr w:type="spellEnd"/>
+      <w:r>
+        <w:rPr>
+          <w:rFonts w:ascii="Calibri" w:hAnsi="Calibri" w:cs="Calibri"/>
+        </w:rPr>
+        <w:t xml:space="preserve"> in the </w:t>
       </w:r>
       <w:r>
         <w:rPr>
@@ -382,45 +402,372 @@
         <w:rPr>
           <w:rFonts w:ascii="Calibri" w:hAnsi="Calibri" w:cs="Calibri"/>
         </w:rPr>
-        <w:t xml:space="preserve"> models reflects the real-world scenario where a school offers multiple courses. Implemented using a </w:t>
-      </w:r>
-      <w:proofErr w:type="spellStart"/>
-      <w:r>
+        <w:t xml:space="preserve"> model, this setup ensures each course is tied to one school, allowing for efficient data management and retrieval, aligning with the organizational structure of university offerings.</w:t>
+      </w:r>
+    </w:p>
+    <w:p>
+      <w:pPr>
+        <w:rPr>
+          <w:rFonts w:ascii="Calibri" w:hAnsi="Calibri" w:cs="Calibri"/>
+        </w:rPr>
+      </w:pPr>
+    </w:p>
+    <w:p>
+      <w:pPr>
+        <w:pStyle w:val="Heading2"/>
+      </w:pPr>
+      <w:r>
+        <w:t>CRUD Explanation</w:t>
+      </w:r>
+    </w:p>
+    <w:p>
+      <w:pPr>
         <w:rPr>
           <w:rFonts w:ascii="Calibri" w:hAnsi="Calibri" w:cs="Calibri"/>
           <w:b/>
           <w:bCs/>
         </w:rPr>
-        <w:t>ForeignKey</w:t>
-      </w:r>
-      <w:proofErr w:type="spellEnd"/>
-      <w:r>
-        <w:rPr>
-          <w:rFonts w:ascii="Calibri" w:hAnsi="Calibri" w:cs="Calibri"/>
-        </w:rPr>
-        <w:t xml:space="preserve"> in the </w:t>
-      </w:r>
+      </w:pPr>
+    </w:p>
+    <w:p>
+      <w:pPr>
+        <w:pStyle w:val="Heading3"/>
+      </w:pPr>
+      <w:r>
+        <w:t>Head of the Schoo</w:t>
+      </w:r>
+      <w:r>
+        <w:t>l</w:t>
+      </w:r>
+    </w:p>
+    <w:p>
+      <w:pPr>
+        <w:rPr>
+          <w:rFonts w:ascii="Calibri" w:hAnsi="Calibri" w:cs="Calibri"/>
+        </w:rPr>
+      </w:pPr>
       <w:r>
         <w:rPr>
           <w:rFonts w:ascii="Calibri" w:hAnsi="Calibri" w:cs="Calibri"/>
           <w:b/>
           <w:bCs/>
         </w:rPr>
-        <w:t>Course</w:t>
-      </w:r>
-      <w:r>
-        <w:rPr>
-          <w:rFonts w:ascii="Calibri" w:hAnsi="Calibri" w:cs="Calibri"/>
-        </w:rPr>
-        <w:t xml:space="preserve"> model, this setup ensures each course is tied to one school, allowing for efficient data management and retrieval, aligning with the organizational structure of university offerings.</w:t>
-      </w:r>
-    </w:p>
-    <w:p>
-      <w:pPr>
-        <w:rPr>
-          <w:rFonts w:ascii="Calibri" w:hAnsi="Calibri" w:cs="Calibri"/>
-        </w:rPr>
-      </w:pPr>
+        <w:t>Permissions:</w:t>
+      </w:r>
+      <w:r>
+        <w:rPr>
+          <w:rFonts w:ascii="Calibri" w:hAnsi="Calibri" w:cs="Calibri"/>
+        </w:rPr>
+        <w:t xml:space="preserve"> Create, Read, Update, and Delete for both Schools and Courses.</w:t>
+      </w:r>
+    </w:p>
+    <w:p>
+      <w:pPr>
+        <w:rPr>
+          <w:rFonts w:ascii="Calibri" w:hAnsi="Calibri" w:cs="Calibri"/>
+        </w:rPr>
+      </w:pPr>
+      <w:r>
+        <w:rPr>
+          <w:rFonts w:ascii="Calibri" w:hAnsi="Calibri" w:cs="Calibri"/>
+          <w:b/>
+          <w:bCs/>
+        </w:rPr>
+        <w:t>Justification:</w:t>
+      </w:r>
+      <w:r>
+        <w:rPr>
+          <w:rFonts w:ascii="Calibri" w:hAnsi="Calibri" w:cs="Calibri"/>
+        </w:rPr>
+        <w:t xml:space="preserve"> As the highest authority within a school, the Head needs full control over the information related to their school and the courses it offers, including the ability to introduce new </w:t>
+      </w:r>
+      <w:r>
+        <w:rPr>
+          <w:rFonts w:ascii="Calibri" w:hAnsi="Calibri" w:cs="Calibri"/>
+        </w:rPr>
+        <w:t>courses</w:t>
+      </w:r>
+      <w:r>
+        <w:rPr>
+          <w:rFonts w:ascii="Calibri" w:hAnsi="Calibri" w:cs="Calibri"/>
+        </w:rPr>
+        <w:t>, update existing ones, or remove outdated courses.</w:t>
+      </w:r>
+    </w:p>
+    <w:p>
+      <w:pPr>
+        <w:rPr>
+          <w:rFonts w:ascii="Calibri" w:hAnsi="Calibri" w:cs="Calibri"/>
+        </w:rPr>
+      </w:pPr>
+    </w:p>
+    <w:p>
+      <w:pPr>
+        <w:pStyle w:val="Heading3"/>
+      </w:pPr>
+      <w:r>
+        <w:t>Course Coordinator</w:t>
+      </w:r>
+    </w:p>
+    <w:p>
+      <w:pPr>
+        <w:rPr>
+          <w:rFonts w:ascii="Calibri" w:hAnsi="Calibri" w:cs="Calibri"/>
+        </w:rPr>
+      </w:pPr>
+      <w:r>
+        <w:rPr>
+          <w:rFonts w:ascii="Calibri" w:hAnsi="Calibri" w:cs="Calibri"/>
+          <w:b/>
+          <w:bCs/>
+        </w:rPr>
+        <w:t>Permissions:</w:t>
+      </w:r>
+      <w:r>
+        <w:rPr>
+          <w:rFonts w:ascii="Calibri" w:hAnsi="Calibri" w:cs="Calibri"/>
+        </w:rPr>
+        <w:t xml:space="preserve"> Read and Update for Courses.</w:t>
+      </w:r>
+    </w:p>
+    <w:p>
+      <w:pPr>
+        <w:rPr>
+          <w:rFonts w:ascii="Calibri" w:hAnsi="Calibri" w:cs="Calibri"/>
+        </w:rPr>
+      </w:pPr>
+      <w:r>
+        <w:rPr>
+          <w:rFonts w:ascii="Calibri" w:hAnsi="Calibri" w:cs="Calibri"/>
+          <w:b/>
+          <w:bCs/>
+        </w:rPr>
+        <w:t>Justification:</w:t>
+      </w:r>
+      <w:r>
+        <w:rPr>
+          <w:rFonts w:ascii="Calibri" w:hAnsi="Calibri" w:cs="Calibri"/>
+        </w:rPr>
+        <w:t xml:space="preserve"> Coordinators are responsible for managing </w:t>
+      </w:r>
+      <w:r>
+        <w:rPr>
+          <w:rFonts w:ascii="Calibri" w:hAnsi="Calibri" w:cs="Calibri"/>
+        </w:rPr>
+        <w:t xml:space="preserve">their course. </w:t>
+      </w:r>
+      <w:r>
+        <w:rPr>
+          <w:rFonts w:ascii="Calibri" w:hAnsi="Calibri" w:cs="Calibri"/>
+        </w:rPr>
+        <w:t xml:space="preserve">They need to update course information to reflect changes </w:t>
+      </w:r>
+      <w:r>
+        <w:rPr>
+          <w:rFonts w:ascii="Calibri" w:hAnsi="Calibri" w:cs="Calibri"/>
+        </w:rPr>
+        <w:t>where necessary.</w:t>
+      </w:r>
+    </w:p>
+    <w:p>
+      <w:pPr>
+        <w:rPr>
+          <w:rFonts w:ascii="Calibri" w:hAnsi="Calibri" w:cs="Calibri"/>
+        </w:rPr>
+      </w:pPr>
+    </w:p>
+    <w:p>
+      <w:pPr>
+        <w:rPr>
+          <w:rFonts w:ascii="Calibri" w:hAnsi="Calibri" w:cs="Calibri"/>
+        </w:rPr>
+      </w:pPr>
+    </w:p>
+    <w:p>
+      <w:pPr>
+        <w:pStyle w:val="Heading3"/>
+      </w:pPr>
+      <w:r>
+        <w:lastRenderedPageBreak/>
+        <w:t>Website Visitors</w:t>
+      </w:r>
+    </w:p>
+    <w:p>
+      <w:pPr>
+        <w:rPr>
+          <w:rFonts w:ascii="Calibri" w:hAnsi="Calibri" w:cs="Calibri"/>
+        </w:rPr>
+      </w:pPr>
+      <w:r>
+        <w:rPr>
+          <w:rFonts w:ascii="Calibri" w:hAnsi="Calibri" w:cs="Calibri"/>
+          <w:b/>
+          <w:bCs/>
+        </w:rPr>
+        <w:t>Permissions:</w:t>
+      </w:r>
+      <w:r>
+        <w:rPr>
+          <w:rFonts w:ascii="Calibri" w:hAnsi="Calibri" w:cs="Calibri"/>
+        </w:rPr>
+        <w:t xml:space="preserve"> Read for Schools and Courses.</w:t>
+      </w:r>
+    </w:p>
+    <w:p>
+      <w:pPr>
+        <w:rPr>
+          <w:rFonts w:ascii="Calibri" w:hAnsi="Calibri" w:cs="Calibri"/>
+        </w:rPr>
+      </w:pPr>
+      <w:r>
+        <w:rPr>
+          <w:rFonts w:ascii="Calibri" w:hAnsi="Calibri" w:cs="Calibri"/>
+          <w:b/>
+          <w:bCs/>
+        </w:rPr>
+        <w:t>Justification:</w:t>
+      </w:r>
+      <w:r>
+        <w:rPr>
+          <w:rFonts w:ascii="Calibri" w:hAnsi="Calibri" w:cs="Calibri"/>
+        </w:rPr>
+        <w:t xml:space="preserve"> Visitors, including potential and current students, need access to information about schools and available courses to make informed decisions. However, they should not be able to modify any information, maintaining data integrity.</w:t>
+      </w:r>
+    </w:p>
+    <w:p>
+      <w:pPr>
+        <w:rPr>
+          <w:rFonts w:ascii="Calibri" w:hAnsi="Calibri" w:cs="Calibri"/>
+        </w:rPr>
+      </w:pPr>
+    </w:p>
+    <w:p>
+      <w:pPr>
+        <w:pStyle w:val="Heading2"/>
+      </w:pPr>
+      <w:r>
+        <w:t>Benefits of Using Django</w:t>
+      </w:r>
+    </w:p>
+    <w:p>
+      <w:pPr>
+        <w:pStyle w:val="Heading3"/>
+      </w:pPr>
+      <w:r>
+        <w:t xml:space="preserve"> Security</w:t>
+      </w:r>
+    </w:p>
+    <w:p/>
+    <w:p>
+      <w:r>
+        <w:t>Django comes with built-in security features that help protect against many common security threats like SQL injection, cross-site scripting, and cross-site request forgery. Utilizing Django for this app ensures that these security measures are automatically enforced, reducing the risk of vulnerabilities in the system handling sensitive educational data.</w:t>
+      </w:r>
+    </w:p>
+    <w:p/>
+    <w:p>
+      <w:pPr>
+        <w:pStyle w:val="Heading3"/>
+      </w:pPr>
+      <w:r>
+        <w:t>Ease of Development</w:t>
+      </w:r>
+    </w:p>
+    <w:p/>
+    <w:p>
+      <w:r>
+        <w:t>Django's "batteries-included" approach provides a comprehensive standard library and tools such as an ORM, authentication, and template engine right out of the box. This accelerates the development process for the university course management system by allowing developers to focus on building features rather than setting up and configuring basic components.</w:t>
+      </w:r>
+    </w:p>
+    <w:p/>
+    <w:p>
+      <w:pPr>
+        <w:pStyle w:val="Heading2"/>
+      </w:pPr>
+      <w:r>
+        <w:t>References</w:t>
+      </w:r>
+    </w:p>
+    <w:p>
+      <w:pPr>
+        <w:pStyle w:val="ListParagraph"/>
+        <w:numPr>
+          <w:ilvl w:val="1"/>
+          <w:numId w:val="3"/>
+        </w:numPr>
+      </w:pPr>
+      <w:r>
+        <w:t xml:space="preserve">Fattah, S. M. M. (2024). Django Models Admin &amp; Templates. </w:t>
+      </w:r>
+      <w:r>
+        <w:t xml:space="preserve">School </w:t>
+      </w:r>
+      <w:r>
+        <w:t>of Electrical Engineering, Computing and Mathematical Sciences (EECMS), Curtin University.</w:t>
+      </w:r>
+    </w:p>
+    <w:p>
+      <w:pPr>
+        <w:pStyle w:val="ListParagraph"/>
+        <w:numPr>
+          <w:ilvl w:val="1"/>
+          <w:numId w:val="3"/>
+        </w:numPr>
+      </w:pPr>
+      <w:r>
+        <w:t xml:space="preserve">Fattah, S. M. M. (2024). Advanced Django Topics. </w:t>
+      </w:r>
+      <w:r>
+        <w:t xml:space="preserve">School </w:t>
+      </w:r>
+      <w:r>
+        <w:t>of Electrical Engineering, Computing and Mathematical Sciences (EECMS), Curtin University.</w:t>
+      </w:r>
+    </w:p>
+    <w:p>
+      <w:pPr>
+        <w:pStyle w:val="ListParagraph"/>
+        <w:numPr>
+          <w:ilvl w:val="1"/>
+          <w:numId w:val="3"/>
+        </w:numPr>
+      </w:pPr>
+      <w:r>
+        <w:t xml:space="preserve">Django Software Foundation. (n.d.). Django documentation. Django. Retrieved [insert date here], from </w:t>
+      </w:r>
+      <w:hyperlink r:id="rId6" w:history="1">
+        <w:r>
+          <w:rPr>
+            <w:rStyle w:val="Hyperlink"/>
+          </w:rPr>
+          <w:t>https://docs.djangoproject.com/en/stable/</w:t>
+        </w:r>
+      </w:hyperlink>
+    </w:p>
+    <w:p>
+      <w:pPr>
+        <w:pStyle w:val="ListParagraph"/>
+        <w:numPr>
+          <w:ilvl w:val="1"/>
+          <w:numId w:val="3"/>
+        </w:numPr>
+      </w:pPr>
+      <w:r>
+        <w:t>Vincent, W. S. (2018). Django for beginners: Build websites with Python and Django. William S. Vincent</w:t>
+      </w:r>
+      <w:r>
+        <w:t xml:space="preserve"> from</w:t>
+      </w:r>
+      <w:r>
+        <w:br/>
+      </w:r>
+      <w:hyperlink r:id="rId7" w:history="1">
+        <w:r>
+          <w:rPr>
+            <w:rStyle w:val="Hyperlink"/>
+          </w:rPr>
+          <w:t>https://djangoforbeginners.com/</w:t>
+        </w:r>
+      </w:hyperlink>
     </w:p>
     <w:sectPr>
       <w:pgSz w:w="11906" w:h="16838"/>
@@ -437,7 +784,7 @@
   <w:abstractNum w:abstractNumId="0" w15:restartNumberingAfterBreak="0">
     <w:nsid w:val="026F0CE1"/>
     <w:multiLevelType w:val="multilevel"/>
-    <w:tmpl w:val="73EE07E6"/>
+    <w:tmpl w:val="BE4053DA"/>
     <w:lvl w:ilvl="0">
       <w:start w:val="1"/>
       <w:numFmt w:val="bullet"/>
@@ -454,20 +801,16 @@
         <w:sz w:val="20"/>
       </w:rPr>
     </w:lvl>
-    <w:lvl w:ilvl="1" w:tentative="1">
-      <w:start w:val="1"/>
-      <w:numFmt w:val="bullet"/>
-      <w:lvlText w:val=""/>
-      <w:lvlJc w:val="left"/>
-      <w:pPr>
-        <w:tabs>
-          <w:tab w:val="num" w:pos="1440"/>
-        </w:tabs>
+    <w:lvl w:ilvl="1">
+      <w:start w:val="1"/>
+      <w:numFmt w:val="decimal"/>
+      <w:lvlText w:val="%2."/>
+      <w:lvlJc w:val="left"/>
+      <w:pPr>
         <w:ind w:left="1440" w:hanging="360"/>
       </w:pPr>
       <w:rPr>
-        <w:rFonts w:ascii="Symbol" w:hAnsi="Symbol" w:hint="default"/>
-        <w:sz w:val="20"/>
+        <w:rFonts w:hint="default"/>
       </w:rPr>
     </w:lvl>
     <w:lvl w:ilvl="2" w:tentative="1">
@@ -1469,7 +1812,6 @@
     <w:next w:val="Normal"/>
     <w:link w:val="Heading2Char"/>
     <w:uiPriority w:val="9"/>
-    <w:semiHidden/>
     <w:unhideWhenUsed/>
     <w:qFormat/>
     <w:rsid w:val="00700085"/>
@@ -1492,7 +1834,6 @@
     <w:next w:val="Normal"/>
     <w:link w:val="Heading3Char"/>
     <w:uiPriority w:val="9"/>
-    <w:semiHidden/>
     <w:unhideWhenUsed/>
     <w:qFormat/>
     <w:rsid w:val="00700085"/>
@@ -1684,7 +2025,6 @@
     <w:basedOn w:val="DefaultParagraphFont"/>
     <w:link w:val="Heading2"/>
     <w:uiPriority w:val="9"/>
-    <w:semiHidden/>
     <w:rsid w:val="00700085"/>
     <w:rPr>
       <w:rFonts w:asciiTheme="majorHAnsi" w:eastAsiaTheme="majorEastAsia" w:hAnsiTheme="majorHAnsi" w:cstheme="majorBidi"/>
@@ -1698,7 +2038,6 @@
     <w:basedOn w:val="DefaultParagraphFont"/>
     <w:link w:val="Heading3"/>
     <w:uiPriority w:val="9"/>
-    <w:semiHidden/>
     <w:rsid w:val="00700085"/>
     <w:rPr>
       <w:rFonts w:eastAsiaTheme="majorEastAsia" w:cstheme="majorBidi"/>
@@ -1955,6 +2294,29 @@
       <w:smallCaps/>
       <w:color w:val="0F4761" w:themeColor="accent1" w:themeShade="BF"/>
       <w:spacing w:val="5"/>
+    </w:rPr>
+  </w:style>
+  <w:style w:type="character" w:styleId="Hyperlink">
+    <w:name w:val="Hyperlink"/>
+    <w:basedOn w:val="DefaultParagraphFont"/>
+    <w:uiPriority w:val="99"/>
+    <w:unhideWhenUsed/>
+    <w:rsid w:val="00D20DC6"/>
+    <w:rPr>
+      <w:color w:val="467886" w:themeColor="hyperlink"/>
+      <w:u w:val="single"/>
+    </w:rPr>
+  </w:style>
+  <w:style w:type="character" w:styleId="UnresolvedMention">
+    <w:name w:val="Unresolved Mention"/>
+    <w:basedOn w:val="DefaultParagraphFont"/>
+    <w:uiPriority w:val="99"/>
+    <w:semiHidden/>
+    <w:unhideWhenUsed/>
+    <w:rsid w:val="00D20DC6"/>
+    <w:rPr>
+      <w:color w:val="605E5C"/>
+      <w:shd w:val="clear" w:color="auto" w:fill="E1DFDD"/>
     </w:rPr>
   </w:style>
 </w:styles>
@@ -2253,4 +2615,16 @@
     </a:ext>
   </a:extLst>
 </a:theme>
+</file>
+
+<file path=customXml/item1.xml><?xml version="1.0" encoding="utf-8"?>
+<b:Sources xmlns:b="http://schemas.openxmlformats.org/officeDocument/2006/bibliography" xmlns="http://schemas.openxmlformats.org/officeDocument/2006/bibliography" SelectedStyle="/APASixthEditionOfficeOnline.xsl" StyleName="APA" Version="6"/>
+</file>
+
+<file path=customXml/itemProps1.xml><?xml version="1.0" encoding="utf-8"?>
+<ds:datastoreItem xmlns:ds="http://schemas.openxmlformats.org/officeDocument/2006/customXml" ds:itemID="{64D16C9A-F1FA-8347-8A9F-8263FFDE686D}">
+  <ds:schemaRefs>
+    <ds:schemaRef ds:uri="http://schemas.openxmlformats.org/officeDocument/2006/bibliography"/>
+  </ds:schemaRefs>
+</ds:datastoreItem>
 </file>
</xml_diff>

<commit_message>
finalized database, and assignment report and added references.txt
</commit_message>
<xml_diff>
--- a/assignment1/explanation.docx
+++ b/assignment1/explanation.docx
@@ -434,10 +434,7 @@
         <w:pStyle w:val="Heading3"/>
       </w:pPr>
       <w:r>
-        <w:t>Head of the Schoo</w:t>
-      </w:r>
-      <w:r>
-        <w:t>l</w:t>
+        <w:t>Head of the School</w:t>
       </w:r>
     </w:p>
     <w:p>
@@ -582,13 +579,69 @@
           <w:rFonts w:ascii="Calibri" w:hAnsi="Calibri" w:cs="Calibri"/>
         </w:rPr>
       </w:pPr>
+      <w:r>
+        <w:rPr>
+          <w:rFonts w:ascii="Calibri" w:hAnsi="Calibri" w:cs="Calibri"/>
+          <w:b/>
+          <w:bCs/>
+        </w:rPr>
+        <w:lastRenderedPageBreak/>
+        <w:t xml:space="preserve">NOTE: </w:t>
+      </w:r>
+      <w:r>
+        <w:rPr>
+          <w:rFonts w:ascii="Calibri" w:hAnsi="Calibri" w:cs="Calibri"/>
+        </w:rPr>
+        <w:t xml:space="preserve">It </w:t>
+      </w:r>
+      <w:r>
+        <w:rPr>
+          <w:rFonts w:ascii="Calibri" w:hAnsi="Calibri" w:cs="Calibri"/>
+        </w:rPr>
+        <w:t xml:space="preserve">is worth noting </w:t>
+      </w:r>
+      <w:r>
+        <w:rPr>
+          <w:rFonts w:ascii="Calibri" w:hAnsi="Calibri" w:cs="Calibri"/>
+        </w:rPr>
+        <w:t xml:space="preserve">that the 'Course Coordinator' field was omitted from the Courses model. This decision was </w:t>
+      </w:r>
+      <w:r>
+        <w:rPr>
+          <w:rFonts w:ascii="Calibri" w:hAnsi="Calibri" w:cs="Calibri"/>
+        </w:rPr>
+        <w:t>since</w:t>
+      </w:r>
+      <w:r>
+        <w:rPr>
+          <w:rFonts w:ascii="Calibri" w:hAnsi="Calibri" w:cs="Calibri"/>
+        </w:rPr>
+        <w:t xml:space="preserve"> the official Curtin University course </w:t>
+      </w:r>
+      <w:r>
+        <w:rPr>
+          <w:rFonts w:ascii="Calibri" w:hAnsi="Calibri" w:cs="Calibri"/>
+        </w:rPr>
+        <w:t>catalogue</w:t>
+      </w:r>
+      <w:r>
+        <w:rPr>
+          <w:rFonts w:ascii="Calibri" w:hAnsi="Calibri" w:cs="Calibri"/>
+        </w:rPr>
+        <w:t xml:space="preserve"> does not provide specific details on course coordinators.</w:t>
+      </w:r>
+      <w:r>
+        <w:rPr>
+          <w:rFonts w:ascii="Calibri" w:hAnsi="Calibri" w:cs="Calibri"/>
+        </w:rPr>
+        <w:t xml:space="preserve"> </w:t>
+      </w:r>
     </w:p>
     <w:p>
       <w:pPr>
         <w:pStyle w:val="Heading3"/>
       </w:pPr>
       <w:r>
-        <w:lastRenderedPageBreak/>
         <w:t>Website Visitors</w:t>
       </w:r>
     </w:p>

</xml_diff>